<commit_message>
se agrega a carpeta portafolio
</commit_message>
<xml_diff>
--- a/Prueba DOS.docx
+++ b/Prueba DOS.docx
@@ -178,31 +178,7 @@
         <w:rPr>
           <w:b/>
         </w:rPr>
-        <w:t>NOMBRES:</w:t>
-      </w:r>
-      <w:r>
-        <w:rPr>
-          <w:b/>
-        </w:rPr>
-        <w:t xml:space="preserve"> Cristóbal</w:t>
-      </w:r>
-      <w:r>
-        <w:rPr>
-          <w:b/>
-        </w:rPr>
-        <w:t xml:space="preserve"> Barrios; Lissette Macias; Roger Rodr</w:t>
-      </w:r>
-      <w:r>
-        <w:rPr>
-          <w:b/>
-        </w:rPr>
-        <w:t>í</w:t>
-      </w:r>
-      <w:r>
-        <w:rPr>
-          <w:b/>
-        </w:rPr>
-        <w:t>guez.</w:t>
+        <w:t>NOMBRES: Cristóbal Barrios; Lissette Macias; Roger Rodríguez.</w:t>
       </w:r>
     </w:p>
     <w:p>
@@ -540,13 +516,7 @@
         <w:rPr>
           <w:bCs/>
         </w:rPr>
-        <w:t>}</w:t>
-      </w:r>
-      <w:r>
-        <w:rPr>
-          <w:bCs/>
-        </w:rPr>
-        <w:t>;</w:t>
+        <w:t>};</w:t>
       </w:r>
     </w:p>
     <w:p>
@@ -620,10 +590,7 @@
         <w:spacing w:after="0" w:line="240" w:lineRule="auto"/>
       </w:pPr>
       <w:r>
-        <w:t>Ejemplo propio</w:t>
-      </w:r>
-      <w:r>
-        <w:t>:</w:t>
+        <w:t>Ejemplo propio:</w:t>
       </w:r>
     </w:p>
     <w:p>
@@ -913,61 +880,442 @@
         <w:spacing w:after="0" w:line="240" w:lineRule="auto"/>
       </w:pPr>
       <w:r>
-        <w:t>Ejemplo propio</w:t>
-      </w:r>
-      <w:r>
+        <w:t>Ejemplo propio:</w:t>
+      </w:r>
+    </w:p>
+    <w:p>
+      <w:pPr>
+        <w:spacing w:after="0" w:line="240" w:lineRule="auto"/>
+      </w:pPr>
+      <w:r>
+        <w:t>$estudiante1 = new Estudiante();</w:t>
+      </w:r>
+    </w:p>
+    <w:p>
+      <w:pPr>
+        <w:spacing w:after="0" w:line="240" w:lineRule="auto"/>
+      </w:pPr>
+      <w:r>
+        <w:t>$estudiante1-&gt;nombre = "Roger";</w:t>
+      </w:r>
+    </w:p>
+    <w:p>
+      <w:pPr>
+        <w:spacing w:after="0" w:line="240" w:lineRule="auto"/>
+      </w:pPr>
+      <w:r>
+        <w:t>$estudiante1-&gt;carrera = "Informática";</w:t>
+      </w:r>
+    </w:p>
+    <w:p>
+      <w:pPr>
+        <w:spacing w:after="0" w:line="240" w:lineRule="auto"/>
+      </w:pPr>
+      <w:r>
+        <w:t>echo $estudiante1-&gt;saludar(); // Muestra: Hola, soy Roger</w:t>
+      </w:r>
+      <w:r>
+        <w:tab/>
+      </w:r>
+    </w:p>
+    <w:p>
+      <w:pPr>
+        <w:spacing w:after="0" w:line="240" w:lineRule="auto"/>
+        <w:rPr>
+          <w:b/>
+        </w:rPr>
+      </w:pPr>
+    </w:p>
+    <w:p>
+      <w:pPr>
+        <w:spacing w:after="0" w:line="240" w:lineRule="auto"/>
+        <w:rPr>
+          <w:b/>
+        </w:rPr>
+      </w:pPr>
+    </w:p>
+    <w:p>
+      <w:pPr>
+        <w:spacing w:line="240" w:lineRule="atLeast"/>
+        <w:rPr>
+          <w:b/>
+        </w:rPr>
+      </w:pPr>
+    </w:p>
+    <w:p>
+      <w:pPr>
+        <w:spacing w:line="240" w:lineRule="atLeast"/>
+        <w:rPr>
+          <w:b/>
+        </w:rPr>
+      </w:pPr>
+    </w:p>
+    <w:p>
+      <w:pPr>
+        <w:spacing w:line="240" w:lineRule="atLeast"/>
+        <w:rPr>
+          <w:b/>
+        </w:rPr>
+      </w:pPr>
+    </w:p>
+    <w:p>
+      <w:pPr>
+        <w:spacing w:line="240" w:lineRule="atLeast"/>
+        <w:rPr>
+          <w:b/>
+        </w:rPr>
+      </w:pPr>
+    </w:p>
+    <w:p>
+      <w:pPr>
+        <w:spacing w:line="240" w:lineRule="atLeast"/>
+        <w:rPr>
+          <w:b/>
+        </w:rPr>
+      </w:pPr>
+    </w:p>
+    <w:p>
+      <w:pPr>
+        <w:spacing w:line="240" w:lineRule="atLeast"/>
+        <w:rPr>
+          <w:b/>
+        </w:rPr>
+      </w:pPr>
+      <w:r>
+        <w:rPr>
+          <w:b/>
+        </w:rPr>
+        <w:t>2</w:t>
+      </w:r>
+      <w:r>
+        <w:rPr>
+          <w:b/>
+        </w:rPr>
+        <w:t xml:space="preserve"> </w:t>
+      </w:r>
+      <w:r>
+        <w:rPr>
+          <w:b/>
+        </w:rPr>
+        <w:t xml:space="preserve">.- </w:t>
+      </w:r>
+      <w:r>
+        <w:rPr>
+          <w:b/>
+        </w:rPr>
+        <w:t xml:space="preserve">CRUD Full </w:t>
+      </w:r>
+      <w:proofErr w:type="spellStart"/>
+      <w:r>
+        <w:rPr>
+          <w:b/>
+        </w:rPr>
+        <w:t>Stack</w:t>
+      </w:r>
+      <w:proofErr w:type="spellEnd"/>
+      <w:r>
+        <w:rPr>
+          <w:b/>
+        </w:rPr>
+        <w:t xml:space="preserve"> PHP</w:t>
+      </w:r>
+      <w:r>
+        <w:rPr>
+          <w:b/>
+        </w:rPr>
+        <w:t xml:space="preserve">, </w:t>
+      </w:r>
+      <w:r>
+        <w:rPr>
+          <w:b/>
+          <w:u w:val="single"/>
+        </w:rPr>
+        <w:t>véase prototipos-&gt;</w:t>
+      </w:r>
+      <w:proofErr w:type="spellStart"/>
+      <w:r>
+        <w:rPr>
+          <w:b/>
+          <w:u w:val="single"/>
+        </w:rPr>
+        <w:t>php</w:t>
+      </w:r>
+      <w:proofErr w:type="spellEnd"/>
+      <w:r>
+        <w:rPr>
+          <w:b/>
+        </w:rPr>
         <w:t>:</w:t>
       </w:r>
-    </w:p>
-    <w:p>
-      <w:pPr>
-        <w:spacing w:after="0" w:line="240" w:lineRule="auto"/>
-      </w:pPr>
-      <w:r>
-        <w:t>$estudiante1 = new Estudiante();</w:t>
-      </w:r>
-    </w:p>
-    <w:p>
-      <w:pPr>
-        <w:spacing w:after="0" w:line="240" w:lineRule="auto"/>
-      </w:pPr>
-      <w:r>
-        <w:t>$estudiante1-&gt;nombre = "Roger";</w:t>
-      </w:r>
-    </w:p>
-    <w:p>
-      <w:pPr>
-        <w:spacing w:after="0" w:line="240" w:lineRule="auto"/>
-      </w:pPr>
-      <w:r>
-        <w:t>$estudiante1-&gt;carrera = "Informática";</w:t>
-      </w:r>
-    </w:p>
-    <w:p>
-      <w:pPr>
-        <w:spacing w:after="0" w:line="240" w:lineRule="auto"/>
-      </w:pPr>
-      <w:r>
-        <w:t>echo $estudiante1-&gt;saludar(); // Muestra: Hola, soy Roger</w:t>
-      </w:r>
-      <w:r>
-        <w:tab/>
-      </w:r>
-    </w:p>
-    <w:p>
-      <w:pPr>
-        <w:spacing w:after="0" w:line="240" w:lineRule="auto"/>
-        <w:rPr>
-          <w:b/>
-        </w:rPr>
-      </w:pPr>
-    </w:p>
-    <w:p>
-      <w:pPr>
-        <w:spacing w:after="0" w:line="240" w:lineRule="auto"/>
-        <w:rPr>
-          <w:b/>
-        </w:rPr>
+      <w:r>
+        <w:rPr>
+          <w:b/>
+        </w:rPr>
+        <w:t xml:space="preserve"> </w:t>
+      </w:r>
+      <w:r>
+        <w:rPr>
+          <w:b/>
+        </w:rPr>
+        <w:t>4</w:t>
+      </w:r>
+      <w:r>
+        <w:rPr>
+          <w:b/>
+        </w:rPr>
+        <w:t xml:space="preserve">4 </w:t>
+      </w:r>
+      <w:proofErr w:type="spellStart"/>
+      <w:r>
+        <w:rPr>
+          <w:b/>
+        </w:rPr>
+        <w:t>ptos</w:t>
+      </w:r>
+      <w:proofErr w:type="spellEnd"/>
+      <w:r>
+        <w:rPr>
+          <w:b/>
+        </w:rPr>
+        <w:t xml:space="preserve"> </w:t>
+      </w:r>
+      <w:r>
+        <w:rPr>
+          <w:b/>
+        </w:rPr>
+        <w:t>véase</w:t>
+      </w:r>
+      <w:r>
+        <w:rPr>
+          <w:b/>
+        </w:rPr>
+        <w:t xml:space="preserve"> rubrica para </w:t>
+      </w:r>
+      <w:r>
+        <w:rPr>
+          <w:b/>
+        </w:rPr>
+        <w:t>código apartado código</w:t>
+      </w:r>
+    </w:p>
+    <w:p>
+      <w:pPr>
+        <w:numPr>
+          <w:ilvl w:val="0"/>
+          <w:numId w:val="4"/>
+        </w:numPr>
+        <w:spacing w:before="100" w:beforeAutospacing="1" w:after="100" w:afterAutospacing="1" w:line="240" w:lineRule="auto"/>
+        <w:rPr>
+          <w:rFonts w:ascii="Times New Roman" w:eastAsia="Times New Roman" w:hAnsi="Times New Roman" w:cs="Times New Roman"/>
+          <w:sz w:val="24"/>
+          <w:szCs w:val="24"/>
+          <w:lang w:eastAsia="es-ES_tradnl"/>
+        </w:rPr>
+      </w:pPr>
+      <w:r>
+        <w:rPr>
+          <w:rFonts w:ascii="Times New Roman" w:eastAsia="Times New Roman" w:hAnsi="Times New Roman" w:cs="Times New Roman"/>
+          <w:sz w:val="24"/>
+          <w:szCs w:val="24"/>
+          <w:lang w:eastAsia="es-ES_tradnl"/>
+        </w:rPr>
+        <w:t>Se mejoró toda la interfaz del sistema usando Bootstrap 5 para hacerlo más moderno, limpio y profesional.</w:t>
+      </w:r>
+    </w:p>
+    <w:p>
+      <w:pPr>
+        <w:numPr>
+          <w:ilvl w:val="0"/>
+          <w:numId w:val="4"/>
+        </w:numPr>
+        <w:spacing w:before="100" w:beforeAutospacing="1" w:after="100" w:afterAutospacing="1" w:line="240" w:lineRule="auto"/>
+        <w:rPr>
+          <w:rFonts w:ascii="Times New Roman" w:eastAsia="Times New Roman" w:hAnsi="Times New Roman" w:cs="Times New Roman"/>
+          <w:sz w:val="24"/>
+          <w:szCs w:val="24"/>
+          <w:lang w:eastAsia="es-ES_tradnl"/>
+        </w:rPr>
+      </w:pPr>
+      <w:r>
+        <w:rPr>
+          <w:rFonts w:ascii="Times New Roman" w:eastAsia="Times New Roman" w:hAnsi="Times New Roman" w:cs="Times New Roman"/>
+          <w:sz w:val="24"/>
+          <w:szCs w:val="24"/>
+          <w:lang w:eastAsia="es-ES_tradnl"/>
+        </w:rPr>
+        <w:t xml:space="preserve">Se usaron </w:t>
+      </w:r>
+      <w:proofErr w:type="spellStart"/>
+      <w:r>
+        <w:rPr>
+          <w:rFonts w:ascii="Courier New" w:eastAsia="Times New Roman" w:hAnsi="Courier New" w:cs="Courier New"/>
+          <w:sz w:val="20"/>
+          <w:szCs w:val="20"/>
+          <w:lang w:eastAsia="es-ES_tradnl"/>
+        </w:rPr>
+        <w:t>cards</w:t>
+      </w:r>
+      <w:proofErr w:type="spellEnd"/>
+      <w:r>
+        <w:rPr>
+          <w:rFonts w:ascii="Times New Roman" w:eastAsia="Times New Roman" w:hAnsi="Times New Roman" w:cs="Times New Roman"/>
+          <w:sz w:val="24"/>
+          <w:szCs w:val="24"/>
+          <w:lang w:eastAsia="es-ES_tradnl"/>
+        </w:rPr>
+        <w:t xml:space="preserve">, </w:t>
+      </w:r>
+      <w:r>
+        <w:rPr>
+          <w:rFonts w:ascii="Courier New" w:eastAsia="Times New Roman" w:hAnsi="Courier New" w:cs="Courier New"/>
+          <w:sz w:val="20"/>
+          <w:szCs w:val="20"/>
+          <w:lang w:eastAsia="es-ES_tradnl"/>
+        </w:rPr>
+        <w:t>tables</w:t>
+      </w:r>
+      <w:r>
+        <w:rPr>
+          <w:rFonts w:ascii="Times New Roman" w:eastAsia="Times New Roman" w:hAnsi="Times New Roman" w:cs="Times New Roman"/>
+          <w:sz w:val="24"/>
+          <w:szCs w:val="24"/>
+          <w:lang w:eastAsia="es-ES_tradnl"/>
+        </w:rPr>
+        <w:t xml:space="preserve">, </w:t>
+      </w:r>
+      <w:proofErr w:type="spellStart"/>
+      <w:r>
+        <w:rPr>
+          <w:rFonts w:ascii="Courier New" w:eastAsia="Times New Roman" w:hAnsi="Courier New" w:cs="Courier New"/>
+          <w:sz w:val="20"/>
+          <w:szCs w:val="20"/>
+          <w:lang w:eastAsia="es-ES_tradnl"/>
+        </w:rPr>
+        <w:t>buttons</w:t>
+      </w:r>
+      <w:proofErr w:type="spellEnd"/>
+      <w:r>
+        <w:rPr>
+          <w:rFonts w:ascii="Times New Roman" w:eastAsia="Times New Roman" w:hAnsi="Times New Roman" w:cs="Times New Roman"/>
+          <w:sz w:val="24"/>
+          <w:szCs w:val="24"/>
+          <w:lang w:eastAsia="es-ES_tradnl"/>
+        </w:rPr>
+        <w:t xml:space="preserve">, </w:t>
+      </w:r>
+      <w:proofErr w:type="spellStart"/>
+      <w:r>
+        <w:rPr>
+          <w:rFonts w:ascii="Courier New" w:eastAsia="Times New Roman" w:hAnsi="Courier New" w:cs="Courier New"/>
+          <w:sz w:val="20"/>
+          <w:szCs w:val="20"/>
+          <w:lang w:eastAsia="es-ES_tradnl"/>
+        </w:rPr>
+        <w:t>alerts</w:t>
+      </w:r>
+      <w:proofErr w:type="spellEnd"/>
+      <w:r>
+        <w:rPr>
+          <w:rFonts w:ascii="Times New Roman" w:eastAsia="Times New Roman" w:hAnsi="Times New Roman" w:cs="Times New Roman"/>
+          <w:sz w:val="24"/>
+          <w:szCs w:val="24"/>
+          <w:lang w:eastAsia="es-ES_tradnl"/>
+        </w:rPr>
+        <w:t xml:space="preserve"> y </w:t>
+      </w:r>
+      <w:proofErr w:type="spellStart"/>
+      <w:r>
+        <w:rPr>
+          <w:rFonts w:ascii="Courier New" w:eastAsia="Times New Roman" w:hAnsi="Courier New" w:cs="Courier New"/>
+          <w:sz w:val="20"/>
+          <w:szCs w:val="20"/>
+          <w:lang w:eastAsia="es-ES_tradnl"/>
+        </w:rPr>
+        <w:t>form-select</w:t>
+      </w:r>
+      <w:proofErr w:type="spellEnd"/>
+      <w:r>
+        <w:rPr>
+          <w:rFonts w:ascii="Times New Roman" w:eastAsia="Times New Roman" w:hAnsi="Times New Roman" w:cs="Times New Roman"/>
+          <w:sz w:val="24"/>
+          <w:szCs w:val="24"/>
+          <w:lang w:eastAsia="es-ES_tradnl"/>
+        </w:rPr>
+        <w:t xml:space="preserve"> para lograr una estética uniforme.</w:t>
+      </w:r>
+    </w:p>
+    <w:p>
+      <w:pPr>
+        <w:numPr>
+          <w:ilvl w:val="0"/>
+          <w:numId w:val="4"/>
+        </w:numPr>
+        <w:spacing w:before="100" w:beforeAutospacing="1" w:after="100" w:afterAutospacing="1" w:line="240" w:lineRule="auto"/>
+        <w:rPr>
+          <w:rFonts w:ascii="Times New Roman" w:eastAsia="Times New Roman" w:hAnsi="Times New Roman" w:cs="Times New Roman"/>
+          <w:sz w:val="24"/>
+          <w:szCs w:val="24"/>
+          <w:lang w:eastAsia="es-ES_tradnl"/>
+        </w:rPr>
+      </w:pPr>
+      <w:r>
+        <w:rPr>
+          <w:rFonts w:ascii="Times New Roman" w:eastAsia="Times New Roman" w:hAnsi="Times New Roman" w:cs="Times New Roman"/>
+          <w:sz w:val="24"/>
+          <w:szCs w:val="24"/>
+          <w:lang w:eastAsia="es-ES_tradnl"/>
+        </w:rPr>
+        <w:t>Se agregaron emojis e íconos visuales para facilitar la navegación del usuario.</w:t>
+      </w:r>
+    </w:p>
+    <w:p>
+      <w:pPr>
+        <w:pStyle w:val="Ttulo4"/>
+        <w:rPr>
+          <w:rFonts w:asciiTheme="minorHAnsi" w:hAnsiTheme="minorHAnsi" w:cstheme="minorHAnsi"/>
+          <w:i w:val="0"/>
+          <w:iCs w:val="0"/>
+          <w:color w:val="auto"/>
+        </w:rPr>
+      </w:pPr>
+      <w:r>
+        <w:rPr>
+          <w:rFonts w:asciiTheme="minorHAnsi" w:hAnsiTheme="minorHAnsi" w:cstheme="minorHAnsi"/>
+          <w:i w:val="0"/>
+          <w:iCs w:val="0"/>
+          <w:color w:val="auto"/>
+        </w:rPr>
+        <w:t>Subconsulta Combinada</w:t>
+      </w:r>
+    </w:p>
+    <w:p>
+      <w:pPr>
+        <w:numPr>
+          <w:ilvl w:val="0"/>
+          <w:numId w:val="5"/>
+        </w:numPr>
+        <w:spacing w:before="100" w:beforeAutospacing="1" w:after="100" w:afterAutospacing="1" w:line="240" w:lineRule="auto"/>
+      </w:pPr>
+      <w:r>
+        <w:t>Se unieron ambas subconsultas en una sola vista con dos tarjetas visuales para comparar resultados.</w:t>
+      </w:r>
+    </w:p>
+    <w:p>
+      <w:pPr>
+        <w:numPr>
+          <w:ilvl w:val="0"/>
+          <w:numId w:val="5"/>
+        </w:numPr>
+        <w:spacing w:before="100" w:beforeAutospacing="1" w:after="100" w:afterAutospacing="1" w:line="240" w:lineRule="auto"/>
+      </w:pPr>
+      <w:r>
+        <w:t>Cada bloque con su propio título, tabla y botón de regreso.</w:t>
+      </w:r>
+    </w:p>
+    <w:p>
+      <w:pPr>
+        <w:spacing w:before="100" w:beforeAutospacing="1" w:after="100" w:afterAutospacing="1" w:line="240" w:lineRule="auto"/>
+        <w:ind w:left="720"/>
       </w:pPr>
     </w:p>
     <w:p>
@@ -977,162 +1325,6 @@
           <w:b/>
         </w:rPr>
       </w:pPr>
-    </w:p>
-    <w:p>
-      <w:pPr>
-        <w:spacing w:line="240" w:lineRule="atLeast"/>
-        <w:rPr>
-          <w:b/>
-        </w:rPr>
-      </w:pPr>
-    </w:p>
-    <w:p>
-      <w:pPr>
-        <w:spacing w:line="240" w:lineRule="atLeast"/>
-        <w:rPr>
-          <w:b/>
-        </w:rPr>
-      </w:pPr>
-    </w:p>
-    <w:p>
-      <w:pPr>
-        <w:spacing w:line="240" w:lineRule="atLeast"/>
-        <w:rPr>
-          <w:b/>
-        </w:rPr>
-      </w:pPr>
-    </w:p>
-    <w:p>
-      <w:pPr>
-        <w:spacing w:line="240" w:lineRule="atLeast"/>
-        <w:rPr>
-          <w:b/>
-        </w:rPr>
-      </w:pPr>
-    </w:p>
-    <w:p>
-      <w:pPr>
-        <w:spacing w:line="240" w:lineRule="atLeast"/>
-        <w:rPr>
-          <w:b/>
-        </w:rPr>
-      </w:pPr>
-      <w:r>
-        <w:rPr>
-          <w:b/>
-        </w:rPr>
-        <w:t>2</w:t>
-      </w:r>
-      <w:r>
-        <w:rPr>
-          <w:b/>
-        </w:rPr>
-        <w:t xml:space="preserve"> </w:t>
-      </w:r>
-      <w:r>
-        <w:rPr>
-          <w:b/>
-        </w:rPr>
-        <w:t xml:space="preserve">.- </w:t>
-      </w:r>
-      <w:r>
-        <w:rPr>
-          <w:b/>
-        </w:rPr>
-        <w:t xml:space="preserve">CRUD Full </w:t>
-      </w:r>
-      <w:proofErr w:type="spellStart"/>
-      <w:r>
-        <w:rPr>
-          <w:b/>
-        </w:rPr>
-        <w:t>Stack</w:t>
-      </w:r>
-      <w:proofErr w:type="spellEnd"/>
-      <w:r>
-        <w:rPr>
-          <w:b/>
-        </w:rPr>
-        <w:t xml:space="preserve"> PHP</w:t>
-      </w:r>
-      <w:r>
-        <w:rPr>
-          <w:b/>
-        </w:rPr>
-        <w:t xml:space="preserve">, </w:t>
-      </w:r>
-      <w:r>
-        <w:rPr>
-          <w:b/>
-          <w:u w:val="single"/>
-        </w:rPr>
-        <w:t>véase prototipos-&gt;</w:t>
-      </w:r>
-      <w:proofErr w:type="spellStart"/>
-      <w:r>
-        <w:rPr>
-          <w:b/>
-          <w:u w:val="single"/>
-        </w:rPr>
-        <w:t>php</w:t>
-      </w:r>
-      <w:proofErr w:type="spellEnd"/>
-      <w:r>
-        <w:rPr>
-          <w:b/>
-        </w:rPr>
-        <w:t>:</w:t>
-      </w:r>
-      <w:r>
-        <w:rPr>
-          <w:b/>
-        </w:rPr>
-        <w:t xml:space="preserve"> </w:t>
-      </w:r>
-      <w:r>
-        <w:rPr>
-          <w:b/>
-        </w:rPr>
-        <w:t>4</w:t>
-      </w:r>
-      <w:r>
-        <w:rPr>
-          <w:b/>
-        </w:rPr>
-        <w:t xml:space="preserve">4 </w:t>
-      </w:r>
-      <w:proofErr w:type="spellStart"/>
-      <w:r>
-        <w:rPr>
-          <w:b/>
-        </w:rPr>
-        <w:t>ptos</w:t>
-      </w:r>
-      <w:proofErr w:type="spellEnd"/>
-      <w:r>
-        <w:rPr>
-          <w:b/>
-        </w:rPr>
-        <w:t xml:space="preserve"> </w:t>
-      </w:r>
-      <w:r>
-        <w:rPr>
-          <w:b/>
-        </w:rPr>
-        <w:t>véase</w:t>
-      </w:r>
-      <w:r>
-        <w:rPr>
-          <w:b/>
-        </w:rPr>
-        <w:t xml:space="preserve"> rubrica para </w:t>
-      </w:r>
-      <w:r>
-        <w:rPr>
-          <w:b/>
-        </w:rPr>
-        <w:t>código apartado código</w:t>
-      </w:r>
     </w:p>
     <w:p>
       <w:pPr>
@@ -1527,7 +1719,6 @@
         <w:rPr>
           <w:b/>
         </w:rPr>
-        <w:lastRenderedPageBreak/>
         <w:t>5</w:t>
       </w:r>
       <w:r>
@@ -1859,6 +2050,7 @@
           <w:bCs/>
           <w:noProof/>
         </w:rPr>
+        <w:lastRenderedPageBreak/>
         <w:drawing>
           <wp:inline distT="0" distB="0" distL="0" distR="0" wp14:anchorId="2BA4A3C7" wp14:editId="662BDB90">
             <wp:extent cx="5588000" cy="1955800"/>
@@ -1933,7 +2125,6 @@
         <w:rPr>
           <w:bCs/>
         </w:rPr>
-        <w:lastRenderedPageBreak/>
         <w:t>Cristóbal Barrios Evalúa a Roger Rodriguez</w:t>
       </w:r>
     </w:p>
@@ -2193,6 +2384,155 @@
 <file path=word/numbering.xml><?xml version="1.0" encoding="utf-8"?>
 <w:numbering xmlns:wpc="http://schemas.microsoft.com/office/word/2010/wordprocessingCanvas" xmlns:cx="http://schemas.microsoft.com/office/drawing/2014/chartex" xmlns:cx1="http://schemas.microsoft.com/office/drawing/2015/9/8/chartex" xmlns:cx2="http://schemas.microsoft.com/office/drawing/2015/10/21/chartex" xmlns:cx3="http://schemas.microsoft.com/office/drawing/2016/5/9/chartex" xmlns:cx4="http://schemas.microsoft.com/office/drawing/2016/5/10/chartex" xmlns:cx5="http://schemas.microsoft.com/office/drawing/2016/5/11/chartex" xmlns:cx6="http://schemas.microsoft.com/office/drawing/2016/5/12/chartex" xmlns:cx7="http://schemas.microsoft.com/office/drawing/2016/5/13/chartex" xmlns:cx8="http://schemas.microsoft.com/office/drawing/2016/5/14/chartex" xmlns:mc="http://schemas.openxmlformats.org/markup-compatibility/2006" xmlns:aink="http://schemas.microsoft.com/office/drawing/2016/ink" xmlns:am3d="http://schemas.microsoft.com/office/drawing/2017/model3d" xmlns:o="urn:schemas-microsoft-com:office:office" xmlns:oel="http://schemas.microsoft.com/office/2019/extlst" xmlns:r="http://schemas.openxmlformats.org/officeDocument/2006/relationships" xmlns:m="http://schemas.openxmlformats.org/officeDocument/2006/math" xmlns:v="urn:schemas-microsoft-com:vml" xmlns:wp14="http://schemas.microsoft.com/office/word/2010/wordprocessingDrawing" xmlns:wp="http://schemas.openxmlformats.org/drawingml/2006/wordprocessingDrawing" xmlns:w10="urn:schemas-microsoft-com:office:word" xmlns:w="http://schemas.openxmlformats.org/wordprocessingml/2006/main" xmlns:w14="http://schemas.microsoft.com/office/word/2010/wordml" xmlns:w15="http://schemas.microsoft.com/office/word/2012/wordml" xmlns:w16cex="http://schemas.microsoft.com/office/word/2018/wordml/cex" xmlns:w16cid="http://schemas.microsoft.com/office/word/2016/wordml/cid" xmlns:w16="http://schemas.microsoft.com/office/word/2018/wordml" xmlns:w16du="http://schemas.microsoft.com/office/word/2023/wordml/word16du" xmlns:w16sdtdh="http://schemas.microsoft.com/office/word/2020/wordml/sdtdatahash" xmlns:w16sdtfl="http://schemas.microsoft.com/office/word/2024/wordml/sdtformatlock" xmlns:w16se="http://schemas.microsoft.com/office/word/2015/wordml/symex" xmlns:wpg="http://schemas.microsoft.com/office/word/2010/wordprocessingGroup" xmlns:wpi="http://schemas.microsoft.com/office/word/2010/wordprocessingInk" xmlns:wne="http://schemas.microsoft.com/office/word/2006/wordml" xmlns:wps="http://schemas.microsoft.com/office/word/2010/wordprocessingShape" mc:Ignorable="w14 w15 w16se w16cid w16 w16cex w16sdtdh w16sdtfl w16du wp14">
   <w:abstractNum w:abstractNumId="0" w15:restartNumberingAfterBreak="0">
+    <w:nsid w:val="109962ED"/>
+    <w:multiLevelType w:val="multilevel"/>
+    <w:tmpl w:val="F68E298C"/>
+    <w:lvl w:ilvl="0">
+      <w:start w:val="1"/>
+      <w:numFmt w:val="bullet"/>
+      <w:lvlText w:val=""/>
+      <w:lvlJc w:val="left"/>
+      <w:pPr>
+        <w:tabs>
+          <w:tab w:val="num" w:pos="720"/>
+        </w:tabs>
+        <w:ind w:left="720" w:hanging="360"/>
+      </w:pPr>
+      <w:rPr>
+        <w:rFonts w:ascii="Symbol" w:hAnsi="Symbol" w:hint="default"/>
+        <w:sz w:val="20"/>
+      </w:rPr>
+    </w:lvl>
+    <w:lvl w:ilvl="1" w:tentative="1">
+      <w:start w:val="1"/>
+      <w:numFmt w:val="bullet"/>
+      <w:lvlText w:val="o"/>
+      <w:lvlJc w:val="left"/>
+      <w:pPr>
+        <w:tabs>
+          <w:tab w:val="num" w:pos="1440"/>
+        </w:tabs>
+        <w:ind w:left="1440" w:hanging="360"/>
+      </w:pPr>
+      <w:rPr>
+        <w:rFonts w:ascii="Courier New" w:hAnsi="Courier New" w:hint="default"/>
+        <w:sz w:val="20"/>
+      </w:rPr>
+    </w:lvl>
+    <w:lvl w:ilvl="2" w:tentative="1">
+      <w:start w:val="1"/>
+      <w:numFmt w:val="bullet"/>
+      <w:lvlText w:val=""/>
+      <w:lvlJc w:val="left"/>
+      <w:pPr>
+        <w:tabs>
+          <w:tab w:val="num" w:pos="2160"/>
+        </w:tabs>
+        <w:ind w:left="2160" w:hanging="360"/>
+      </w:pPr>
+      <w:rPr>
+        <w:rFonts w:ascii="Wingdings" w:hAnsi="Wingdings" w:hint="default"/>
+        <w:sz w:val="20"/>
+      </w:rPr>
+    </w:lvl>
+    <w:lvl w:ilvl="3" w:tentative="1">
+      <w:start w:val="1"/>
+      <w:numFmt w:val="bullet"/>
+      <w:lvlText w:val=""/>
+      <w:lvlJc w:val="left"/>
+      <w:pPr>
+        <w:tabs>
+          <w:tab w:val="num" w:pos="2880"/>
+        </w:tabs>
+        <w:ind w:left="2880" w:hanging="360"/>
+      </w:pPr>
+      <w:rPr>
+        <w:rFonts w:ascii="Wingdings" w:hAnsi="Wingdings" w:hint="default"/>
+        <w:sz w:val="20"/>
+      </w:rPr>
+    </w:lvl>
+    <w:lvl w:ilvl="4" w:tentative="1">
+      <w:start w:val="1"/>
+      <w:numFmt w:val="bullet"/>
+      <w:lvlText w:val=""/>
+      <w:lvlJc w:val="left"/>
+      <w:pPr>
+        <w:tabs>
+          <w:tab w:val="num" w:pos="3600"/>
+        </w:tabs>
+        <w:ind w:left="3600" w:hanging="360"/>
+      </w:pPr>
+      <w:rPr>
+        <w:rFonts w:ascii="Wingdings" w:hAnsi="Wingdings" w:hint="default"/>
+        <w:sz w:val="20"/>
+      </w:rPr>
+    </w:lvl>
+    <w:lvl w:ilvl="5" w:tentative="1">
+      <w:start w:val="1"/>
+      <w:numFmt w:val="bullet"/>
+      <w:lvlText w:val=""/>
+      <w:lvlJc w:val="left"/>
+      <w:pPr>
+        <w:tabs>
+          <w:tab w:val="num" w:pos="4320"/>
+        </w:tabs>
+        <w:ind w:left="4320" w:hanging="360"/>
+      </w:pPr>
+      <w:rPr>
+        <w:rFonts w:ascii="Wingdings" w:hAnsi="Wingdings" w:hint="default"/>
+        <w:sz w:val="20"/>
+      </w:rPr>
+    </w:lvl>
+    <w:lvl w:ilvl="6" w:tentative="1">
+      <w:start w:val="1"/>
+      <w:numFmt w:val="bullet"/>
+      <w:lvlText w:val=""/>
+      <w:lvlJc w:val="left"/>
+      <w:pPr>
+        <w:tabs>
+          <w:tab w:val="num" w:pos="5040"/>
+        </w:tabs>
+        <w:ind w:left="5040" w:hanging="360"/>
+      </w:pPr>
+      <w:rPr>
+        <w:rFonts w:ascii="Wingdings" w:hAnsi="Wingdings" w:hint="default"/>
+        <w:sz w:val="20"/>
+      </w:rPr>
+    </w:lvl>
+    <w:lvl w:ilvl="7" w:tentative="1">
+      <w:start w:val="1"/>
+      <w:numFmt w:val="bullet"/>
+      <w:lvlText w:val=""/>
+      <w:lvlJc w:val="left"/>
+      <w:pPr>
+        <w:tabs>
+          <w:tab w:val="num" w:pos="5760"/>
+        </w:tabs>
+        <w:ind w:left="5760" w:hanging="360"/>
+      </w:pPr>
+      <w:rPr>
+        <w:rFonts w:ascii="Wingdings" w:hAnsi="Wingdings" w:hint="default"/>
+        <w:sz w:val="20"/>
+      </w:rPr>
+    </w:lvl>
+    <w:lvl w:ilvl="8" w:tentative="1">
+      <w:start w:val="1"/>
+      <w:numFmt w:val="bullet"/>
+      <w:lvlText w:val=""/>
+      <w:lvlJc w:val="left"/>
+      <w:pPr>
+        <w:tabs>
+          <w:tab w:val="num" w:pos="6480"/>
+        </w:tabs>
+        <w:ind w:left="6480" w:hanging="360"/>
+      </w:pPr>
+      <w:rPr>
+        <w:rFonts w:ascii="Wingdings" w:hAnsi="Wingdings" w:hint="default"/>
+        <w:sz w:val="20"/>
+      </w:rPr>
+    </w:lvl>
+  </w:abstractNum>
+  <w:abstractNum w:abstractNumId="1" w15:restartNumberingAfterBreak="0">
     <w:nsid w:val="21A31274"/>
     <w:multiLevelType w:val="hybridMultilevel"/>
     <w:tmpl w:val="5DAE59C2"/>
@@ -2332,7 +2672,7 @@
       </w:rPr>
     </w:lvl>
   </w:abstractNum>
-  <w:abstractNum w:abstractNumId="1" w15:restartNumberingAfterBreak="0">
+  <w:abstractNum w:abstractNumId="2" w15:restartNumberingAfterBreak="0">
     <w:nsid w:val="317E7D0B"/>
     <w:multiLevelType w:val="hybridMultilevel"/>
     <w:tmpl w:val="BACCDAD8"/>
@@ -2451,7 +2791,156 @@
       </w:pPr>
     </w:lvl>
   </w:abstractNum>
-  <w:abstractNum w:abstractNumId="2" w15:restartNumberingAfterBreak="0">
+  <w:abstractNum w:abstractNumId="3" w15:restartNumberingAfterBreak="0">
+    <w:nsid w:val="33050431"/>
+    <w:multiLevelType w:val="multilevel"/>
+    <w:tmpl w:val="17EE581E"/>
+    <w:lvl w:ilvl="0">
+      <w:start w:val="1"/>
+      <w:numFmt w:val="bullet"/>
+      <w:lvlText w:val=""/>
+      <w:lvlJc w:val="left"/>
+      <w:pPr>
+        <w:tabs>
+          <w:tab w:val="num" w:pos="720"/>
+        </w:tabs>
+        <w:ind w:left="720" w:hanging="360"/>
+      </w:pPr>
+      <w:rPr>
+        <w:rFonts w:ascii="Symbol" w:hAnsi="Symbol" w:hint="default"/>
+        <w:sz w:val="20"/>
+      </w:rPr>
+    </w:lvl>
+    <w:lvl w:ilvl="1" w:tentative="1">
+      <w:start w:val="1"/>
+      <w:numFmt w:val="bullet"/>
+      <w:lvlText w:val="o"/>
+      <w:lvlJc w:val="left"/>
+      <w:pPr>
+        <w:tabs>
+          <w:tab w:val="num" w:pos="1440"/>
+        </w:tabs>
+        <w:ind w:left="1440" w:hanging="360"/>
+      </w:pPr>
+      <w:rPr>
+        <w:rFonts w:ascii="Courier New" w:hAnsi="Courier New" w:hint="default"/>
+        <w:sz w:val="20"/>
+      </w:rPr>
+    </w:lvl>
+    <w:lvl w:ilvl="2" w:tentative="1">
+      <w:start w:val="1"/>
+      <w:numFmt w:val="bullet"/>
+      <w:lvlText w:val=""/>
+      <w:lvlJc w:val="left"/>
+      <w:pPr>
+        <w:tabs>
+          <w:tab w:val="num" w:pos="2160"/>
+        </w:tabs>
+        <w:ind w:left="2160" w:hanging="360"/>
+      </w:pPr>
+      <w:rPr>
+        <w:rFonts w:ascii="Wingdings" w:hAnsi="Wingdings" w:hint="default"/>
+        <w:sz w:val="20"/>
+      </w:rPr>
+    </w:lvl>
+    <w:lvl w:ilvl="3" w:tentative="1">
+      <w:start w:val="1"/>
+      <w:numFmt w:val="bullet"/>
+      <w:lvlText w:val=""/>
+      <w:lvlJc w:val="left"/>
+      <w:pPr>
+        <w:tabs>
+          <w:tab w:val="num" w:pos="2880"/>
+        </w:tabs>
+        <w:ind w:left="2880" w:hanging="360"/>
+      </w:pPr>
+      <w:rPr>
+        <w:rFonts w:ascii="Wingdings" w:hAnsi="Wingdings" w:hint="default"/>
+        <w:sz w:val="20"/>
+      </w:rPr>
+    </w:lvl>
+    <w:lvl w:ilvl="4" w:tentative="1">
+      <w:start w:val="1"/>
+      <w:numFmt w:val="bullet"/>
+      <w:lvlText w:val=""/>
+      <w:lvlJc w:val="left"/>
+      <w:pPr>
+        <w:tabs>
+          <w:tab w:val="num" w:pos="3600"/>
+        </w:tabs>
+        <w:ind w:left="3600" w:hanging="360"/>
+      </w:pPr>
+      <w:rPr>
+        <w:rFonts w:ascii="Wingdings" w:hAnsi="Wingdings" w:hint="default"/>
+        <w:sz w:val="20"/>
+      </w:rPr>
+    </w:lvl>
+    <w:lvl w:ilvl="5" w:tentative="1">
+      <w:start w:val="1"/>
+      <w:numFmt w:val="bullet"/>
+      <w:lvlText w:val=""/>
+      <w:lvlJc w:val="left"/>
+      <w:pPr>
+        <w:tabs>
+          <w:tab w:val="num" w:pos="4320"/>
+        </w:tabs>
+        <w:ind w:left="4320" w:hanging="360"/>
+      </w:pPr>
+      <w:rPr>
+        <w:rFonts w:ascii="Wingdings" w:hAnsi="Wingdings" w:hint="default"/>
+        <w:sz w:val="20"/>
+      </w:rPr>
+    </w:lvl>
+    <w:lvl w:ilvl="6" w:tentative="1">
+      <w:start w:val="1"/>
+      <w:numFmt w:val="bullet"/>
+      <w:lvlText w:val=""/>
+      <w:lvlJc w:val="left"/>
+      <w:pPr>
+        <w:tabs>
+          <w:tab w:val="num" w:pos="5040"/>
+        </w:tabs>
+        <w:ind w:left="5040" w:hanging="360"/>
+      </w:pPr>
+      <w:rPr>
+        <w:rFonts w:ascii="Wingdings" w:hAnsi="Wingdings" w:hint="default"/>
+        <w:sz w:val="20"/>
+      </w:rPr>
+    </w:lvl>
+    <w:lvl w:ilvl="7" w:tentative="1">
+      <w:start w:val="1"/>
+      <w:numFmt w:val="bullet"/>
+      <w:lvlText w:val=""/>
+      <w:lvlJc w:val="left"/>
+      <w:pPr>
+        <w:tabs>
+          <w:tab w:val="num" w:pos="5760"/>
+        </w:tabs>
+        <w:ind w:left="5760" w:hanging="360"/>
+      </w:pPr>
+      <w:rPr>
+        <w:rFonts w:ascii="Wingdings" w:hAnsi="Wingdings" w:hint="default"/>
+        <w:sz w:val="20"/>
+      </w:rPr>
+    </w:lvl>
+    <w:lvl w:ilvl="8" w:tentative="1">
+      <w:start w:val="1"/>
+      <w:numFmt w:val="bullet"/>
+      <w:lvlText w:val=""/>
+      <w:lvlJc w:val="left"/>
+      <w:pPr>
+        <w:tabs>
+          <w:tab w:val="num" w:pos="6480"/>
+        </w:tabs>
+        <w:ind w:left="6480" w:hanging="360"/>
+      </w:pPr>
+      <w:rPr>
+        <w:rFonts w:ascii="Wingdings" w:hAnsi="Wingdings" w:hint="default"/>
+        <w:sz w:val="20"/>
+      </w:rPr>
+    </w:lvl>
+  </w:abstractNum>
+  <w:abstractNum w:abstractNumId="4" w15:restartNumberingAfterBreak="0">
     <w:nsid w:val="654C667E"/>
     <w:multiLevelType w:val="hybridMultilevel"/>
     <w:tmpl w:val="10169004"/>
@@ -2565,13 +3054,19 @@
     </w:lvl>
   </w:abstractNum>
   <w:num w:numId="1" w16cid:durableId="845557894">
+    <w:abstractNumId w:val="4"/>
+  </w:num>
+  <w:num w:numId="2" w16cid:durableId="550582344">
     <w:abstractNumId w:val="2"/>
   </w:num>
-  <w:num w:numId="2" w16cid:durableId="550582344">
+  <w:num w:numId="3" w16cid:durableId="360980210">
     <w:abstractNumId w:val="1"/>
   </w:num>
-  <w:num w:numId="3" w16cid:durableId="360980210">
+  <w:num w:numId="4" w16cid:durableId="819152660">
     <w:abstractNumId w:val="0"/>
+  </w:num>
+  <w:num w:numId="5" w16cid:durableId="1878469008">
+    <w:abstractNumId w:val="3"/>
   </w:num>
 </w:numbering>
 </file>
@@ -3189,6 +3684,19 @@
       <w:color w:val="2E74B5" w:themeColor="accent1" w:themeShade="BF"/>
     </w:rPr>
   </w:style>
+  <w:style w:type="character" w:styleId="CdigoHTML">
+    <w:name w:val="HTML Code"/>
+    <w:basedOn w:val="Fuentedeprrafopredeter"/>
+    <w:uiPriority w:val="99"/>
+    <w:semiHidden/>
+    <w:unhideWhenUsed/>
+    <w:rsid w:val="00A96F5E"/>
+    <w:rPr>
+      <w:rFonts w:ascii="Courier New" w:eastAsia="Times New Roman" w:hAnsi="Courier New" w:cs="Courier New"/>
+      <w:sz w:val="20"/>
+      <w:szCs w:val="20"/>
+    </w:rPr>
+  </w:style>
 </w:styles>
 </file>
 

</xml_diff>